<commit_message>
changed NCGR to red in figs
</commit_message>
<xml_diff>
--- a/paper/Supplemental Figure 1.docx
+++ b/paper/Supplemental Figure 1.docx
@@ -16,13 +16,13 @@
         <mc:AlternateContent>
           <mc:Choice Requires="wps">
             <w:drawing>
-              <wp:anchor distT="0" distB="0" distL="114300" distR="114300" simplePos="0" relativeHeight="251661312" behindDoc="0" locked="0" layoutInCell="1" allowOverlap="1" wp14:anchorId="6970F9B7" wp14:editId="2E28CC7B">
+              <wp:anchor distT="0" distB="0" distL="114300" distR="114300" simplePos="0" relativeHeight="251661312" behindDoc="0" locked="0" layoutInCell="1" allowOverlap="1" wp14:anchorId="6970F9B7" wp14:editId="234D25A9">
                 <wp:simplePos x="0" y="0"/>
                 <wp:positionH relativeFrom="column">
-                  <wp:posOffset>3138693</wp:posOffset>
+                  <wp:posOffset>3023235</wp:posOffset>
                 </wp:positionH>
                 <wp:positionV relativeFrom="paragraph">
-                  <wp:posOffset>486</wp:posOffset>
+                  <wp:posOffset>2540</wp:posOffset>
                 </wp:positionV>
                 <wp:extent cx="285115" cy="914400"/>
                 <wp:effectExtent l="0" t="0" r="0" b="0"/>
@@ -98,7 +98,7 @@
                 <v:stroke joinstyle="miter"/>
                 <v:path gradientshapeok="t" o:connecttype="rect"/>
               </v:shapetype>
-              <v:shape id="Text Box 5" o:spid="_x0000_s1026" type="#_x0000_t202" style="position:absolute;margin-left:247.15pt;margin-top:.05pt;width:22.45pt;height:1in;z-index:251661312;visibility:visible;mso-wrap-style:none;mso-wrap-distance-left:9pt;mso-wrap-distance-top:0;mso-wrap-distance-right:9pt;mso-wrap-distance-bottom:0;mso-position-horizontal:absolute;mso-position-horizontal-relative:text;mso-position-vertical:absolute;mso-position-vertical-relative:text;v-text-anchor:top" o:gfxdata="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" filled="f" stroked="f">
+              <v:shape id="Text Box 5" o:spid="_x0000_s1026" type="#_x0000_t202" style="position:absolute;margin-left:238.05pt;margin-top:.2pt;width:22.45pt;height:1in;z-index:251661312;visibility:visible;mso-wrap-style:none;mso-wrap-distance-left:9pt;mso-wrap-distance-top:0;mso-wrap-distance-right:9pt;mso-wrap-distance-bottom:0;mso-position-horizontal:absolute;mso-position-horizontal-relative:text;mso-position-vertical:absolute;mso-position-vertical-relative:text;v-text-anchor:top" o:gfxdata="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" filled="f" stroked="f">
                 <v:textbox>
                   <w:txbxContent>
                     <w:p>
@@ -130,26 +130,26 @@
           <w:noProof/>
         </w:rPr>
         <w:drawing>
-          <wp:anchor distT="0" distB="0" distL="114300" distR="114300" simplePos="0" relativeHeight="251658239" behindDoc="0" locked="0" layoutInCell="1" allowOverlap="1" wp14:anchorId="7AF44568" wp14:editId="0817A08B">
+          <wp:anchor distT="0" distB="0" distL="114300" distR="114300" simplePos="0" relativeHeight="251656189" behindDoc="0" locked="0" layoutInCell="1" allowOverlap="1" wp14:anchorId="64096D98" wp14:editId="02FEDBC5">
             <wp:simplePos x="0" y="0"/>
             <wp:positionH relativeFrom="column">
-              <wp:posOffset>-60325</wp:posOffset>
+              <wp:posOffset>-177800</wp:posOffset>
             </wp:positionH>
             <wp:positionV relativeFrom="paragraph">
-              <wp:posOffset>0</wp:posOffset>
+              <wp:posOffset>5080</wp:posOffset>
             </wp:positionV>
-            <wp:extent cx="2625725" cy="2797810"/>
-            <wp:effectExtent l="0" t="0" r="0" b="0"/>
+            <wp:extent cx="2850515" cy="3038475"/>
+            <wp:effectExtent l="0" t="0" r="0" b="9525"/>
             <wp:wrapTight wrapText="bothSides">
               <wp:wrapPolygon edited="0">
                 <wp:start x="0" y="0"/>
-                <wp:lineTo x="0" y="21374"/>
-                <wp:lineTo x="21313" y="21374"/>
-                <wp:lineTo x="21313" y="0"/>
+                <wp:lineTo x="0" y="21487"/>
+                <wp:lineTo x="21364" y="21487"/>
+                <wp:lineTo x="21364" y="0"/>
                 <wp:lineTo x="0" y="0"/>
               </wp:wrapPolygon>
             </wp:wrapTight>
-            <wp:docPr id="3" name="Picture 3" descr="/Users/johnsolk/Documents/UCDavis/dib/MMETSP/paper/transrate_nt.png"/>
+            <wp:docPr id="1" name="Picture 1" descr="transrate_nt.png"/>
             <wp:cNvGraphicFramePr>
               <a:graphicFrameLocks xmlns:a="http://schemas.openxmlformats.org/drawingml/2006/main" noChangeAspect="1"/>
             </wp:cNvGraphicFramePr>
@@ -157,7 +157,7 @@
               <a:graphicData uri="http://schemas.openxmlformats.org/drawingml/2006/picture">
                 <pic:pic xmlns:pic="http://schemas.openxmlformats.org/drawingml/2006/picture">
                   <pic:nvPicPr>
-                    <pic:cNvPr id="0" name="Picture 3" descr="/Users/johnsolk/Documents/UCDavis/dib/MMETSP/paper/transrate_nt.png"/>
+                    <pic:cNvPr id="0" name="Picture 1" descr="transrate_nt.png"/>
                     <pic:cNvPicPr>
                       <a:picLocks noChangeAspect="1" noChangeArrowheads="1"/>
                     </pic:cNvPicPr>
@@ -178,7 +178,7 @@
                   <pic:spPr bwMode="auto">
                     <a:xfrm>
                       <a:off x="0" y="0"/>
-                      <a:ext cx="2625725" cy="2797810"/>
+                      <a:ext cx="2850515" cy="3038475"/>
                     </a:xfrm>
                     <a:prstGeom prst="rect">
                       <a:avLst/>
@@ -206,26 +206,26 @@
           <w:noProof/>
         </w:rPr>
         <w:drawing>
-          <wp:anchor distT="0" distB="0" distL="114300" distR="114300" simplePos="0" relativeHeight="251657214" behindDoc="0" locked="0" layoutInCell="1" allowOverlap="1" wp14:anchorId="0D76AE6B" wp14:editId="1D0E0202">
+          <wp:anchor distT="0" distB="0" distL="114300" distR="114300" simplePos="0" relativeHeight="251655164" behindDoc="0" locked="0" layoutInCell="1" allowOverlap="1" wp14:anchorId="44003C65" wp14:editId="5EF889EB">
             <wp:simplePos x="0" y="0"/>
             <wp:positionH relativeFrom="column">
-              <wp:posOffset>3025177</wp:posOffset>
+              <wp:posOffset>2794635</wp:posOffset>
             </wp:positionH>
             <wp:positionV relativeFrom="paragraph">
               <wp:posOffset>0</wp:posOffset>
             </wp:positionV>
-            <wp:extent cx="2630805" cy="2803525"/>
-            <wp:effectExtent l="0" t="0" r="10795" b="0"/>
+            <wp:extent cx="2860040" cy="3048000"/>
+            <wp:effectExtent l="0" t="0" r="10160" b="0"/>
             <wp:wrapTight wrapText="bothSides">
               <wp:wrapPolygon edited="0">
                 <wp:start x="0" y="0"/>
-                <wp:lineTo x="0" y="21331"/>
-                <wp:lineTo x="21480" y="21331"/>
-                <wp:lineTo x="21480" y="0"/>
+                <wp:lineTo x="0" y="21420"/>
+                <wp:lineTo x="21485" y="21420"/>
+                <wp:lineTo x="21485" y="0"/>
                 <wp:lineTo x="0" y="0"/>
               </wp:wrapPolygon>
             </wp:wrapTight>
-            <wp:docPr id="2" name="Picture 2" descr="/Users/johnsolk/Documents/UCDavis/dib/MMETSP/paper/transrate_cds.png"/>
+            <wp:docPr id="6" name="Picture 6" descr="transrate_cds.png"/>
             <wp:cNvGraphicFramePr>
               <a:graphicFrameLocks xmlns:a="http://schemas.openxmlformats.org/drawingml/2006/main" noChangeAspect="1"/>
             </wp:cNvGraphicFramePr>
@@ -233,7 +233,7 @@
               <a:graphicData uri="http://schemas.openxmlformats.org/drawingml/2006/picture">
                 <pic:pic xmlns:pic="http://schemas.openxmlformats.org/drawingml/2006/picture">
                   <pic:nvPicPr>
-                    <pic:cNvPr id="0" name="Picture 2" descr="/Users/johnsolk/Documents/UCDavis/dib/MMETSP/paper/transrate_cds.png"/>
+                    <pic:cNvPr id="0" name="Picture 2" descr="transrate_cds.png"/>
                     <pic:cNvPicPr>
                       <a:picLocks noChangeAspect="1" noChangeArrowheads="1"/>
                     </pic:cNvPicPr>
@@ -254,7 +254,7 @@
                   <pic:spPr bwMode="auto">
                     <a:xfrm>
                       <a:off x="0" y="0"/>
-                      <a:ext cx="2630805" cy="2803525"/>
+                      <a:ext cx="2860040" cy="3048000"/>
                     </a:xfrm>
                     <a:prstGeom prst="rect">
                       <a:avLst/>
@@ -284,7 +284,7 @@
         <mc:AlternateContent>
           <mc:Choice Requires="wps">
             <w:drawing>
-              <wp:anchor distT="0" distB="0" distL="114300" distR="114300" simplePos="0" relativeHeight="251659264" behindDoc="0" locked="0" layoutInCell="1" allowOverlap="1" wp14:anchorId="3D6FD6FA" wp14:editId="0696FCE8">
+              <wp:anchor distT="0" distB="0" distL="114300" distR="114300" simplePos="0" relativeHeight="251659264" behindDoc="0" locked="0" layoutInCell="1" allowOverlap="1" wp14:anchorId="3D6FD6FA" wp14:editId="21CC45D5">
                 <wp:simplePos x="0" y="0"/>
                 <wp:positionH relativeFrom="column">
                   <wp:posOffset>-10160</wp:posOffset>
@@ -412,114 +412,16 @@
           <w:rFonts w:ascii="Times New Roman" w:hAnsi="Times New Roman" w:cs="Times New Roman"/>
         </w:rPr>
       </w:pPr>
-    </w:p>
-    <w:p>
-      <w:pPr>
+      <w:r>
         <w:rPr>
           <w:rFonts w:ascii="Times New Roman" w:hAnsi="Times New Roman" w:cs="Times New Roman"/>
         </w:rPr>
-      </w:pPr>
-    </w:p>
-    <w:p>
-      <w:pPr>
+        <w:t>Supplemental Figure 1.</w:t>
+      </w:r>
+      <w:r>
         <w:rPr>
           <w:rFonts w:ascii="Times New Roman" w:hAnsi="Times New Roman" w:cs="Times New Roman"/>
         </w:rPr>
-      </w:pPr>
-    </w:p>
-    <w:p>
-      <w:pPr>
-        <w:rPr>
-          <w:rFonts w:ascii="Times New Roman" w:hAnsi="Times New Roman" w:cs="Times New Roman"/>
-        </w:rPr>
-      </w:pPr>
-    </w:p>
-    <w:p>
-      <w:pPr>
-        <w:rPr>
-          <w:rFonts w:ascii="Times New Roman" w:hAnsi="Times New Roman" w:cs="Times New Roman"/>
-        </w:rPr>
-      </w:pPr>
-    </w:p>
-    <w:p>
-      <w:pPr>
-        <w:rPr>
-          <w:rFonts w:ascii="Times New Roman" w:hAnsi="Times New Roman" w:cs="Times New Roman"/>
-        </w:rPr>
-      </w:pPr>
-    </w:p>
-    <w:p>
-      <w:pPr>
-        <w:rPr>
-          <w:rFonts w:ascii="Times New Roman" w:hAnsi="Times New Roman" w:cs="Times New Roman"/>
-        </w:rPr>
-      </w:pPr>
-    </w:p>
-    <w:p>
-      <w:pPr>
-        <w:rPr>
-          <w:rFonts w:ascii="Times New Roman" w:hAnsi="Times New Roman" w:cs="Times New Roman"/>
-        </w:rPr>
-      </w:pPr>
-    </w:p>
-    <w:p>
-      <w:pPr>
-        <w:rPr>
-          <w:rFonts w:ascii="Times New Roman" w:hAnsi="Times New Roman" w:cs="Times New Roman"/>
-        </w:rPr>
-      </w:pPr>
-    </w:p>
-    <w:p>
-      <w:pPr>
-        <w:rPr>
-          <w:rFonts w:ascii="Times New Roman" w:hAnsi="Times New Roman" w:cs="Times New Roman"/>
-        </w:rPr>
-      </w:pPr>
-    </w:p>
-    <w:p>
-      <w:pPr>
-        <w:rPr>
-          <w:rFonts w:ascii="Times New Roman" w:hAnsi="Times New Roman" w:cs="Times New Roman"/>
-        </w:rPr>
-      </w:pPr>
-    </w:p>
-    <w:p>
-      <w:pPr>
-        <w:rPr>
-          <w:rFonts w:ascii="Times New Roman" w:hAnsi="Times New Roman" w:cs="Times New Roman"/>
-        </w:rPr>
-      </w:pPr>
-    </w:p>
-    <w:p>
-      <w:pPr>
-        <w:rPr>
-          <w:rFonts w:ascii="Times New Roman" w:hAnsi="Times New Roman" w:cs="Times New Roman"/>
-        </w:rPr>
-      </w:pPr>
-    </w:p>
-    <w:p>
-      <w:pPr>
-        <w:rPr>
-          <w:rFonts w:ascii="Times New Roman" w:hAnsi="Times New Roman" w:cs="Times New Roman"/>
-        </w:rPr>
-      </w:pPr>
-    </w:p>
-    <w:p>
-      <w:pPr>
-        <w:rPr>
-          <w:rFonts w:ascii="Times New Roman" w:hAnsi="Times New Roman" w:cs="Times New Roman"/>
-        </w:rPr>
-      </w:pPr>
-      <w:r>
-        <w:rPr>
-          <w:rFonts w:ascii="Times New Roman" w:hAnsi="Times New Roman" w:cs="Times New Roman"/>
-        </w:rPr>
-        <w:t>Supplemental Figure 1.</w:t>
-      </w:r>
-      <w:r>
-        <w:rPr>
-          <w:rFonts w:ascii="Times New Roman" w:hAnsi="Times New Roman" w:cs="Times New Roman"/>
-        </w:rPr>
         <w:t xml:space="preserve"> </w:t>
       </w:r>
       <w:proofErr w:type="spellStart"/>
@@ -546,7 +448,13 @@
         <w:rPr>
           <w:rFonts w:ascii="Times New Roman" w:eastAsia="Times New Roman" w:hAnsi="Times New Roman" w:cs="Times New Roman"/>
         </w:rPr>
-        <w:t xml:space="preserve"> between the DIB </w:t>
+        <w:t xml:space="preserve"> between </w:t>
+      </w:r>
+      <w:r>
+        <w:rPr>
+          <w:rFonts w:ascii="Times New Roman" w:eastAsia="Times New Roman" w:hAnsi="Times New Roman" w:cs="Times New Roman"/>
+        </w:rPr>
+        <w:t xml:space="preserve">DIB </w:t>
       </w:r>
       <w:r>
         <w:rPr>
@@ -558,7 +466,19 @@
         <w:rPr>
           <w:rFonts w:ascii="Times New Roman" w:eastAsia="Times New Roman" w:hAnsi="Times New Roman" w:cs="Times New Roman"/>
         </w:rPr>
-        <w:t xml:space="preserve">and </w:t>
+        <w:t>and</w:t>
+      </w:r>
+      <w:r>
+        <w:rPr>
+          <w:rFonts w:ascii="Times New Roman" w:eastAsia="Times New Roman" w:hAnsi="Times New Roman" w:cs="Times New Roman"/>
+        </w:rPr>
+        <w:t xml:space="preserve"> the</w:t>
+      </w:r>
+      <w:r>
+        <w:rPr>
+          <w:rFonts w:ascii="Times New Roman" w:eastAsia="Times New Roman" w:hAnsi="Times New Roman" w:cs="Times New Roman"/>
+        </w:rPr>
+        <w:t xml:space="preserve"> </w:t>
       </w:r>
       <w:r>
         <w:rPr>
@@ -662,7 +582,13 @@
         <w:rPr>
           <w:rFonts w:ascii="Times New Roman" w:eastAsia="Times New Roman" w:hAnsi="Times New Roman" w:cs="Times New Roman"/>
         </w:rPr>
-        <w:t xml:space="preserve"> assembled by the NCGR pipeline. T</w:t>
+        <w:t xml:space="preserve"> assembled by t</w:t>
+      </w:r>
+      <w:r>
+        <w:rPr>
+          <w:rFonts w:ascii="Times New Roman" w:eastAsia="Times New Roman" w:hAnsi="Times New Roman" w:cs="Times New Roman"/>
+        </w:rPr>
+        <w:t>he NCGR pipeline. T</w:t>
       </w:r>
       <w:r>
         <w:rPr>
@@ -682,10 +608,132 @@
         <w:rPr>
           <w:rFonts w:ascii="Times New Roman" w:eastAsia="Times New Roman" w:hAnsi="Times New Roman" w:cs="Times New Roman"/>
         </w:rPr>
-        <w:t>’ version was filtered to include only the coding sequences.</w:t>
+        <w:t>’ version was filtered</w:t>
+      </w:r>
+      <w:r>
+        <w:rPr>
+          <w:rFonts w:ascii="Times New Roman" w:eastAsia="Times New Roman" w:hAnsi="Times New Roman" w:cs="Times New Roman"/>
+        </w:rPr>
+        <w:t xml:space="preserve"> by NCGR</w:t>
+      </w:r>
+      <w:r>
+        <w:rPr>
+          <w:rFonts w:ascii="Times New Roman" w:eastAsia="Times New Roman" w:hAnsi="Times New Roman" w:cs="Times New Roman"/>
+        </w:rPr>
+        <w:t xml:space="preserve"> to include only the coding sequences.</w:t>
+      </w:r>
+      <w:r>
+        <w:rPr>
+          <w:rFonts w:ascii="Times New Roman" w:eastAsia="Times New Roman" w:hAnsi="Times New Roman" w:cs="Times New Roman"/>
+        </w:rPr>
+        <w:t xml:space="preserve"> </w:t>
       </w:r>
       <w:bookmarkStart w:id="0" w:name="_GoBack"/>
       <w:bookmarkEnd w:id="0"/>
+      <w:r>
+        <w:rPr>
+          <w:rFonts w:ascii="Times New Roman" w:eastAsia="Times New Roman" w:hAnsi="Times New Roman" w:cs="Times New Roman"/>
+        </w:rPr>
+        <w:t>Line plot</w:t>
+      </w:r>
+      <w:r>
+        <w:rPr>
+          <w:rFonts w:ascii="Times New Roman" w:eastAsia="Times New Roman" w:hAnsi="Times New Roman" w:cs="Times New Roman"/>
+        </w:rPr>
+        <w:t>s</w:t>
+      </w:r>
+      <w:r>
+        <w:rPr>
+          <w:rFonts w:ascii="Times New Roman" w:eastAsia="Times New Roman" w:hAnsi="Times New Roman" w:cs="Times New Roman"/>
+        </w:rPr>
+        <w:t xml:space="preserve"> </w:t>
+      </w:r>
+      <w:r>
+        <w:rPr>
+          <w:rFonts w:ascii="Times New Roman" w:eastAsia="Times New Roman" w:hAnsi="Times New Roman" w:cs="Times New Roman"/>
+        </w:rPr>
+        <w:t xml:space="preserve">(left side of each panel) </w:t>
+      </w:r>
+      <w:r>
+        <w:rPr>
+          <w:rFonts w:ascii="Times New Roman" w:eastAsia="Times New Roman" w:hAnsi="Times New Roman" w:cs="Times New Roman"/>
+        </w:rPr>
+        <w:t>compar</w:t>
+      </w:r>
+      <w:r>
+        <w:rPr>
+          <w:rFonts w:ascii="Times New Roman" w:eastAsia="Times New Roman" w:hAnsi="Times New Roman" w:cs="Times New Roman"/>
+        </w:rPr>
+        <w:t>e</w:t>
+      </w:r>
+      <w:r>
+        <w:rPr>
+          <w:rFonts w:ascii="Times New Roman" w:eastAsia="Times New Roman" w:hAnsi="Times New Roman" w:cs="Times New Roman"/>
+        </w:rPr>
+        <w:t xml:space="preserve"> </w:t>
+      </w:r>
+      <w:r>
+        <w:rPr>
+          <w:rFonts w:ascii="Times New Roman" w:eastAsia="Times New Roman" w:hAnsi="Times New Roman" w:cs="Times New Roman"/>
+        </w:rPr>
+        <w:t xml:space="preserve">the </w:t>
+      </w:r>
+      <w:r>
+        <w:rPr>
+          <w:rFonts w:ascii="Times New Roman" w:eastAsia="Times New Roman" w:hAnsi="Times New Roman" w:cs="Times New Roman"/>
+        </w:rPr>
+        <w:t xml:space="preserve">NCGR assemblies and DIB </w:t>
+      </w:r>
+      <w:r>
+        <w:rPr>
+          <w:rFonts w:ascii="Times New Roman" w:eastAsia="Times New Roman" w:hAnsi="Times New Roman" w:cs="Times New Roman"/>
+        </w:rPr>
+        <w:t>re-</w:t>
+      </w:r>
+      <w:r>
+        <w:rPr>
+          <w:rFonts w:ascii="Times New Roman" w:eastAsia="Times New Roman" w:hAnsi="Times New Roman" w:cs="Times New Roman"/>
+        </w:rPr>
+        <w:t xml:space="preserve">assemblies between the same samples. Violin plots </w:t>
+      </w:r>
+      <w:r>
+        <w:rPr>
+          <w:rFonts w:ascii="Times New Roman" w:eastAsia="Times New Roman" w:hAnsi="Times New Roman" w:cs="Times New Roman"/>
+        </w:rPr>
+        <w:t>(right side of each panel) show</w:t>
+      </w:r>
+      <w:r>
+        <w:rPr>
+          <w:rFonts w:ascii="Times New Roman" w:eastAsia="Times New Roman" w:hAnsi="Times New Roman" w:cs="Times New Roman"/>
+        </w:rPr>
+        <w:t xml:space="preserve"> the distribution of </w:t>
+      </w:r>
+      <w:proofErr w:type="spellStart"/>
+      <w:r>
+        <w:rPr>
+          <w:rFonts w:ascii="Times New Roman" w:eastAsia="Times New Roman" w:hAnsi="Times New Roman" w:cs="Times New Roman"/>
+        </w:rPr>
+        <w:t>transrate</w:t>
+      </w:r>
+      <w:proofErr w:type="spellEnd"/>
+      <w:r>
+        <w:rPr>
+          <w:rFonts w:ascii="Times New Roman" w:eastAsia="Times New Roman" w:hAnsi="Times New Roman" w:cs="Times New Roman"/>
+        </w:rPr>
+        <w:t xml:space="preserve"> scores in the NCGR assemblies (red) and the</w:t>
+      </w:r>
+      <w:r>
+        <w:rPr>
+          <w:rFonts w:ascii="Times New Roman" w:eastAsia="Times New Roman" w:hAnsi="Times New Roman" w:cs="Times New Roman"/>
+        </w:rPr>
+        <w:t xml:space="preserve"> DIB </w:t>
+      </w:r>
+      <w:r>
+        <w:rPr>
+          <w:rFonts w:ascii="Times New Roman" w:eastAsia="Times New Roman" w:hAnsi="Times New Roman" w:cs="Times New Roman"/>
+        </w:rPr>
+        <w:t>re-assemblies (green).</w:t>
+      </w:r>
     </w:p>
     <w:sectPr>
       <w:pgSz w:w="12240" w:h="15840"/>

</xml_diff>